<commit_message>
added retro and review items
</commit_message>
<xml_diff>
--- a/ProjectManagement/minutes/21 Nov - daily scrum - sprint 2.docx
+++ b/ProjectManagement/minutes/21 Nov - daily scrum - sprint 2.docx
@@ -1,6 +1,6 @@
 
 <file path=word/document.xml><?xml version="1.0" encoding="utf-8"?>
-<w:document xmlns:wpc="http://schemas.microsoft.com/office/word/2010/wordprocessingCanvas" xmlns:cx="http://schemas.microsoft.com/office/drawing/2014/chartex" xmlns:cx1="http://schemas.microsoft.com/office/drawing/2015/9/8/chartex" xmlns:cx2="http://schemas.microsoft.com/office/drawing/2015/10/21/chartex" xmlns:cx3="http://schemas.microsoft.com/office/drawing/2016/5/9/chartex" xmlns:cx4="http://schemas.microsoft.com/office/drawing/2016/5/10/chartex" xmlns:cx5="http://schemas.microsoft.com/office/drawing/2016/5/11/chartex" xmlns:cx6="http://schemas.microsoft.com/office/drawing/2016/5/12/chartex" xmlns:cx7="http://schemas.microsoft.com/office/drawing/2016/5/13/chartex" xmlns:cx8="http://schemas.microsoft.com/office/drawing/2016/5/14/chartex" xmlns:mc="http://schemas.openxmlformats.org/markup-compatibility/2006" xmlns:aink="http://schemas.microsoft.com/office/drawing/2016/ink" xmlns:am3d="http://schemas.microsoft.com/office/drawing/2017/model3d" xmlns:o="urn:schemas-microsoft-com:office:office" xmlns:r="http://schemas.openxmlformats.org/officeDocument/2006/relationships" xmlns:m="http://schemas.openxmlformats.org/officeDocument/2006/math" xmlns:v="urn:schemas-microsoft-com:vml" xmlns:wp14="http://schemas.microsoft.com/office/word/2010/wordprocessingDrawing" xmlns:wp="http://schemas.openxmlformats.org/drawingml/2006/wordprocessingDrawing" xmlns:w10="urn:schemas-microsoft-com:office:word" xmlns:w="http://schemas.openxmlformats.org/wordprocessingml/2006/main" xmlns:w14="http://schemas.microsoft.com/office/word/2010/wordml" xmlns:w15="http://schemas.microsoft.com/office/word/2012/wordml" xmlns:w16cex="http://schemas.microsoft.com/office/word/2018/wordml/cex" xmlns:w16cid="http://schemas.microsoft.com/office/word/2016/wordml/cid" xmlns:w16="http://schemas.microsoft.com/office/word/2018/wordml" xmlns:w16sdtdh="http://schemas.microsoft.com/office/word/2020/wordml/sdtdatahash" xmlns:w16se="http://schemas.microsoft.com/office/word/2015/wordml/symex" xmlns:wpg="http://schemas.microsoft.com/office/word/2010/wordprocessingGroup" xmlns:wpi="http://schemas.microsoft.com/office/word/2010/wordprocessingInk" xmlns:wne="http://schemas.microsoft.com/office/word/2006/wordml" xmlns:wps="http://schemas.microsoft.com/office/word/2010/wordprocessingShape" mc:Ignorable="w14 w15 w16se w16cid w16 w16cex w16sdtdh wp14">
+<w:document xmlns:wpc="http://schemas.microsoft.com/office/word/2010/wordprocessingCanvas" xmlns:cx="http://schemas.microsoft.com/office/drawing/2014/chartex" xmlns:cx1="http://schemas.microsoft.com/office/drawing/2015/9/8/chartex" xmlns:mc="http://schemas.openxmlformats.org/markup-compatibility/2006" xmlns:o="urn:schemas-microsoft-com:office:office" xmlns:r="http://schemas.openxmlformats.org/officeDocument/2006/relationships" xmlns:m="http://schemas.openxmlformats.org/officeDocument/2006/math" xmlns:v="urn:schemas-microsoft-com:vml" xmlns:wp14="http://schemas.microsoft.com/office/word/2010/wordprocessingDrawing" xmlns:wp="http://schemas.openxmlformats.org/drawingml/2006/wordprocessingDrawing" xmlns:w10="urn:schemas-microsoft-com:office:word" xmlns:w="http://schemas.openxmlformats.org/wordprocessingml/2006/main" xmlns:w14="http://schemas.microsoft.com/office/word/2010/wordml" xmlns:w15="http://schemas.microsoft.com/office/word/2012/wordml" xmlns:w16se="http://schemas.microsoft.com/office/word/2015/wordml/symex" xmlns:wpg="http://schemas.microsoft.com/office/word/2010/wordprocessingGroup" xmlns:wpi="http://schemas.microsoft.com/office/word/2010/wordprocessingInk" xmlns:wne="http://schemas.microsoft.com/office/word/2006/wordml" xmlns:wps="http://schemas.microsoft.com/office/word/2010/wordprocessingShape" mc:Ignorable="w14 w15 w16se wp14">
   <w:body>
     <w:p>
       <w:pPr>
@@ -301,17 +301,31 @@
           <w:lang w:eastAsia="en-SG"/>
         </w:rPr>
       </w:pPr>
-      <w:r>
-        <w:rPr>
-          <w:rFonts w:ascii="Lato" w:eastAsia="Times New Roman" w:hAnsi="Lato" w:cs="Lato"/>
-          <w:b/>
-          <w:bCs/>
-          <w:color w:val="2D3B45"/>
-          <w:sz w:val="24"/>
-          <w:szCs w:val="24"/>
-          <w:lang w:eastAsia="en-SG"/>
-        </w:rPr>
-        <w:t xml:space="preserve">Github: </w:t>
+      <w:proofErr w:type="spellStart"/>
+      <w:r>
+        <w:rPr>
+          <w:rFonts w:ascii="Lato" w:eastAsia="Times New Roman" w:hAnsi="Lato" w:cs="Lato"/>
+          <w:b/>
+          <w:bCs/>
+          <w:color w:val="2D3B45"/>
+          <w:sz w:val="24"/>
+          <w:szCs w:val="24"/>
+          <w:lang w:eastAsia="en-SG"/>
+        </w:rPr>
+        <w:t>Github</w:t>
+      </w:r>
+      <w:proofErr w:type="spellEnd"/>
+      <w:r>
+        <w:rPr>
+          <w:rFonts w:ascii="Lato" w:eastAsia="Times New Roman" w:hAnsi="Lato" w:cs="Lato"/>
+          <w:b/>
+          <w:bCs/>
+          <w:color w:val="2D3B45"/>
+          <w:sz w:val="24"/>
+          <w:szCs w:val="24"/>
+          <w:lang w:eastAsia="en-SG"/>
+        </w:rPr>
+        <w:t xml:space="preserve">: </w:t>
       </w:r>
       <w:hyperlink r:id="rId5" w:history="1">
         <w:r>
@@ -703,17 +717,31 @@
           <w:lang w:eastAsia="en-SG"/>
         </w:rPr>
       </w:pPr>
-      <w:r>
-        <w:rPr>
-          <w:rFonts w:ascii="Lato" w:eastAsia="Times New Roman" w:hAnsi="Lato" w:cs="Lato"/>
-          <w:b/>
-          <w:bCs/>
-          <w:color w:val="2D3B45"/>
-          <w:sz w:val="24"/>
-          <w:szCs w:val="24"/>
-          <w:lang w:eastAsia="en-SG"/>
-        </w:rPr>
-        <w:t>Soheil:</w:t>
+      <w:proofErr w:type="spellStart"/>
+      <w:r>
+        <w:rPr>
+          <w:rFonts w:ascii="Lato" w:eastAsia="Times New Roman" w:hAnsi="Lato" w:cs="Lato"/>
+          <w:b/>
+          <w:bCs/>
+          <w:color w:val="2D3B45"/>
+          <w:sz w:val="24"/>
+          <w:szCs w:val="24"/>
+          <w:lang w:eastAsia="en-SG"/>
+        </w:rPr>
+        <w:t>Soheil</w:t>
+      </w:r>
+      <w:proofErr w:type="spellEnd"/>
+      <w:r>
+        <w:rPr>
+          <w:rFonts w:ascii="Lato" w:eastAsia="Times New Roman" w:hAnsi="Lato" w:cs="Lato"/>
+          <w:b/>
+          <w:bCs/>
+          <w:color w:val="2D3B45"/>
+          <w:sz w:val="24"/>
+          <w:szCs w:val="24"/>
+          <w:lang w:eastAsia="en-SG"/>
+        </w:rPr>
+        <w:t>:</w:t>
       </w:r>
     </w:p>
     <w:p>
@@ -736,6 +764,18 @@
           <w:lang w:eastAsia="en-SG"/>
         </w:rPr>
       </w:pPr>
+      <w:r>
+        <w:rPr>
+          <w:rFonts w:ascii="Lato" w:eastAsia="Times New Roman" w:hAnsi="Lato" w:cs="Lato"/>
+          <w:b/>
+          <w:bCs/>
+          <w:color w:val="2D3B45"/>
+          <w:sz w:val="24"/>
+          <w:szCs w:val="24"/>
+          <w:lang w:eastAsia="en-SG"/>
+        </w:rPr>
+        <w:t>Nothing worked on yesterday</w:t>
+      </w:r>
     </w:p>
     <w:p>
       <w:pPr>
@@ -823,7 +863,33 @@
           <w:szCs w:val="24"/>
           <w:lang w:eastAsia="en-SG"/>
         </w:rPr>
-        <w:t xml:space="preserve"> based on Soheil feedback</w:t>
+        <w:t xml:space="preserve"> based on </w:t>
+      </w:r>
+      <w:proofErr w:type="spellStart"/>
+      <w:r>
+        <w:rPr>
+          <w:rFonts w:ascii="Lato" w:eastAsia="Times New Roman" w:hAnsi="Lato" w:cs="Lato"/>
+          <w:b/>
+          <w:bCs/>
+          <w:color w:val="2D3B45"/>
+          <w:sz w:val="24"/>
+          <w:szCs w:val="24"/>
+          <w:lang w:eastAsia="en-SG"/>
+        </w:rPr>
+        <w:t>Soheil</w:t>
+      </w:r>
+      <w:proofErr w:type="spellEnd"/>
+      <w:r>
+        <w:rPr>
+          <w:rFonts w:ascii="Lato" w:eastAsia="Times New Roman" w:hAnsi="Lato" w:cs="Lato"/>
+          <w:b/>
+          <w:bCs/>
+          <w:color w:val="2D3B45"/>
+          <w:sz w:val="24"/>
+          <w:szCs w:val="24"/>
+          <w:lang w:eastAsia="en-SG"/>
+        </w:rPr>
+        <w:t xml:space="preserve"> feedback</w:t>
       </w:r>
     </w:p>
     <w:p>
@@ -910,17 +976,31 @@
           <w:lang w:eastAsia="en-SG"/>
         </w:rPr>
       </w:pPr>
-      <w:r>
-        <w:rPr>
-          <w:rFonts w:ascii="Lato" w:eastAsia="Times New Roman" w:hAnsi="Lato" w:cs="Lato"/>
-          <w:b/>
-          <w:bCs/>
-          <w:color w:val="2D3B45"/>
-          <w:sz w:val="24"/>
-          <w:szCs w:val="24"/>
-          <w:lang w:eastAsia="en-SG"/>
-        </w:rPr>
-        <w:t>Atil:</w:t>
+      <w:proofErr w:type="spellStart"/>
+      <w:r>
+        <w:rPr>
+          <w:rFonts w:ascii="Lato" w:eastAsia="Times New Roman" w:hAnsi="Lato" w:cs="Lato"/>
+          <w:b/>
+          <w:bCs/>
+          <w:color w:val="2D3B45"/>
+          <w:sz w:val="24"/>
+          <w:szCs w:val="24"/>
+          <w:lang w:eastAsia="en-SG"/>
+        </w:rPr>
+        <w:t>Atil</w:t>
+      </w:r>
+      <w:proofErr w:type="spellEnd"/>
+      <w:r>
+        <w:rPr>
+          <w:rFonts w:ascii="Lato" w:eastAsia="Times New Roman" w:hAnsi="Lato" w:cs="Lato"/>
+          <w:b/>
+          <w:bCs/>
+          <w:color w:val="2D3B45"/>
+          <w:sz w:val="24"/>
+          <w:szCs w:val="24"/>
+          <w:lang w:eastAsia="en-SG"/>
+        </w:rPr>
+        <w:t>:</w:t>
       </w:r>
     </w:p>
     <w:p>
@@ -943,6 +1023,20 @@
           <w:lang w:eastAsia="en-SG"/>
         </w:rPr>
       </w:pPr>
+      <w:r>
+        <w:rPr>
+          <w:rFonts w:ascii="Lato" w:eastAsia="Times New Roman" w:hAnsi="Lato" w:cs="Lato"/>
+          <w:b/>
+          <w:bCs/>
+          <w:color w:val="2D3B45"/>
+          <w:sz w:val="24"/>
+          <w:szCs w:val="24"/>
+          <w:lang w:eastAsia="en-SG"/>
+        </w:rPr>
+        <w:t>Nothing worked on yesterday</w:t>
+      </w:r>
+      <w:bookmarkStart w:id="0" w:name="_GoBack"/>
+      <w:bookmarkEnd w:id="0"/>
     </w:p>
     <w:p>
       <w:pPr>
@@ -975,17 +1069,31 @@
           <w:lang w:eastAsia="en-SG"/>
         </w:rPr>
       </w:pPr>
-      <w:r>
-        <w:rPr>
-          <w:rFonts w:ascii="Lato" w:eastAsia="Times New Roman" w:hAnsi="Lato" w:cs="Lato"/>
-          <w:b/>
-          <w:bCs/>
-          <w:color w:val="2D3B45"/>
-          <w:sz w:val="24"/>
-          <w:szCs w:val="24"/>
-          <w:lang w:eastAsia="en-SG"/>
-        </w:rPr>
-        <w:t>Taryar:</w:t>
+      <w:proofErr w:type="spellStart"/>
+      <w:r>
+        <w:rPr>
+          <w:rFonts w:ascii="Lato" w:eastAsia="Times New Roman" w:hAnsi="Lato" w:cs="Lato"/>
+          <w:b/>
+          <w:bCs/>
+          <w:color w:val="2D3B45"/>
+          <w:sz w:val="24"/>
+          <w:szCs w:val="24"/>
+          <w:lang w:eastAsia="en-SG"/>
+        </w:rPr>
+        <w:t>Taryar</w:t>
+      </w:r>
+      <w:proofErr w:type="spellEnd"/>
+      <w:r>
+        <w:rPr>
+          <w:rFonts w:ascii="Lato" w:eastAsia="Times New Roman" w:hAnsi="Lato" w:cs="Lato"/>
+          <w:b/>
+          <w:bCs/>
+          <w:color w:val="2D3B45"/>
+          <w:sz w:val="24"/>
+          <w:szCs w:val="24"/>
+          <w:lang w:eastAsia="en-SG"/>
+        </w:rPr>
+        <w:t>:</w:t>
       </w:r>
     </w:p>
     <w:p>
@@ -1181,7 +1289,33 @@
           <w:szCs w:val="24"/>
           <w:lang w:eastAsia="en-SG"/>
         </w:rPr>
-        <w:t>Bing, Mitchell and Atil meet on Sunday after Zoom Daily Scrum for mob programming</w:t>
+        <w:t xml:space="preserve">Bing, Mitchell and </w:t>
+      </w:r>
+      <w:proofErr w:type="spellStart"/>
+      <w:r>
+        <w:rPr>
+          <w:rFonts w:ascii="Lato" w:eastAsia="Times New Roman" w:hAnsi="Lato" w:cs="Lato"/>
+          <w:b/>
+          <w:bCs/>
+          <w:color w:val="2D3B45"/>
+          <w:sz w:val="24"/>
+          <w:szCs w:val="24"/>
+          <w:lang w:eastAsia="en-SG"/>
+        </w:rPr>
+        <w:t>Atil</w:t>
+      </w:r>
+      <w:proofErr w:type="spellEnd"/>
+      <w:r>
+        <w:rPr>
+          <w:rFonts w:ascii="Lato" w:eastAsia="Times New Roman" w:hAnsi="Lato" w:cs="Lato"/>
+          <w:b/>
+          <w:bCs/>
+          <w:color w:val="2D3B45"/>
+          <w:sz w:val="24"/>
+          <w:szCs w:val="24"/>
+          <w:lang w:eastAsia="en-SG"/>
+        </w:rPr>
+        <w:t xml:space="preserve"> meet on Sunday after Zoom Daily Scrum for mob programming</w:t>
       </w:r>
     </w:p>
     <w:p>
@@ -1232,17 +1366,31 @@
           <w:lang w:eastAsia="en-SG"/>
         </w:rPr>
       </w:pPr>
-      <w:r>
-        <w:rPr>
-          <w:rFonts w:ascii="Lato" w:eastAsia="Times New Roman" w:hAnsi="Lato" w:cs="Lato"/>
-          <w:b/>
-          <w:bCs/>
-          <w:color w:val="2D3B45"/>
-          <w:sz w:val="24"/>
-          <w:szCs w:val="24"/>
-          <w:lang w:eastAsia="en-SG"/>
-        </w:rPr>
-        <w:t>Soheil:</w:t>
+      <w:proofErr w:type="spellStart"/>
+      <w:r>
+        <w:rPr>
+          <w:rFonts w:ascii="Lato" w:eastAsia="Times New Roman" w:hAnsi="Lato" w:cs="Lato"/>
+          <w:b/>
+          <w:bCs/>
+          <w:color w:val="2D3B45"/>
+          <w:sz w:val="24"/>
+          <w:szCs w:val="24"/>
+          <w:lang w:eastAsia="en-SG"/>
+        </w:rPr>
+        <w:t>Soheil</w:t>
+      </w:r>
+      <w:proofErr w:type="spellEnd"/>
+      <w:r>
+        <w:rPr>
+          <w:rFonts w:ascii="Lato" w:eastAsia="Times New Roman" w:hAnsi="Lato" w:cs="Lato"/>
+          <w:b/>
+          <w:bCs/>
+          <w:color w:val="2D3B45"/>
+          <w:sz w:val="24"/>
+          <w:szCs w:val="24"/>
+          <w:lang w:eastAsia="en-SG"/>
+        </w:rPr>
+        <w:t>:</w:t>
       </w:r>
     </w:p>
     <w:p>
@@ -1288,8 +1436,22 @@
           <w:szCs w:val="24"/>
           <w:lang w:eastAsia="en-SG"/>
         </w:rPr>
-        <w:t xml:space="preserve"> – added as a PBI in todo</w:t>
-      </w:r>
+        <w:t xml:space="preserve"> – added as a PBI in </w:t>
+      </w:r>
+      <w:proofErr w:type="spellStart"/>
+      <w:r>
+        <w:rPr>
+          <w:rFonts w:ascii="Lato" w:eastAsia="Times New Roman" w:hAnsi="Lato" w:cs="Lato"/>
+          <w:b/>
+          <w:bCs/>
+          <w:color w:val="2D3B45"/>
+          <w:sz w:val="24"/>
+          <w:szCs w:val="24"/>
+          <w:lang w:eastAsia="en-SG"/>
+        </w:rPr>
+        <w:t>todo</w:t>
+      </w:r>
+      <w:proofErr w:type="spellEnd"/>
     </w:p>
     <w:p>
       <w:pPr>
@@ -1431,7 +1593,33 @@
           <w:szCs w:val="24"/>
           <w:lang w:eastAsia="en-SG"/>
         </w:rPr>
-        <w:t>Bing, Mitchell and Atil meet on Sunday after Zoom Daily Scrum for mob programming</w:t>
+        <w:t xml:space="preserve">Bing, Mitchell and </w:t>
+      </w:r>
+      <w:proofErr w:type="spellStart"/>
+      <w:r>
+        <w:rPr>
+          <w:rFonts w:ascii="Lato" w:eastAsia="Times New Roman" w:hAnsi="Lato" w:cs="Lato"/>
+          <w:b/>
+          <w:bCs/>
+          <w:color w:val="2D3B45"/>
+          <w:sz w:val="24"/>
+          <w:szCs w:val="24"/>
+          <w:lang w:eastAsia="en-SG"/>
+        </w:rPr>
+        <w:t>Atil</w:t>
+      </w:r>
+      <w:proofErr w:type="spellEnd"/>
+      <w:r>
+        <w:rPr>
+          <w:rFonts w:ascii="Lato" w:eastAsia="Times New Roman" w:hAnsi="Lato" w:cs="Lato"/>
+          <w:b/>
+          <w:bCs/>
+          <w:color w:val="2D3B45"/>
+          <w:sz w:val="24"/>
+          <w:szCs w:val="24"/>
+          <w:lang w:eastAsia="en-SG"/>
+        </w:rPr>
+        <w:t xml:space="preserve"> meet on Sunday after Zoom Daily Scrum for mob programming</w:t>
       </w:r>
     </w:p>
     <w:p>
@@ -1511,17 +1699,31 @@
           <w:lang w:eastAsia="en-SG"/>
         </w:rPr>
       </w:pPr>
-      <w:r>
-        <w:rPr>
-          <w:rFonts w:ascii="Lato" w:eastAsia="Times New Roman" w:hAnsi="Lato" w:cs="Lato"/>
-          <w:b/>
-          <w:bCs/>
-          <w:color w:val="2D3B45"/>
-          <w:sz w:val="24"/>
-          <w:szCs w:val="24"/>
-          <w:lang w:eastAsia="en-SG"/>
-        </w:rPr>
-        <w:t>Atil:</w:t>
+      <w:proofErr w:type="spellStart"/>
+      <w:r>
+        <w:rPr>
+          <w:rFonts w:ascii="Lato" w:eastAsia="Times New Roman" w:hAnsi="Lato" w:cs="Lato"/>
+          <w:b/>
+          <w:bCs/>
+          <w:color w:val="2D3B45"/>
+          <w:sz w:val="24"/>
+          <w:szCs w:val="24"/>
+          <w:lang w:eastAsia="en-SG"/>
+        </w:rPr>
+        <w:t>Atil</w:t>
+      </w:r>
+      <w:proofErr w:type="spellEnd"/>
+      <w:r>
+        <w:rPr>
+          <w:rFonts w:ascii="Lato" w:eastAsia="Times New Roman" w:hAnsi="Lato" w:cs="Lato"/>
+          <w:b/>
+          <w:bCs/>
+          <w:color w:val="2D3B45"/>
+          <w:sz w:val="24"/>
+          <w:szCs w:val="24"/>
+          <w:lang w:eastAsia="en-SG"/>
+        </w:rPr>
+        <w:t>:</w:t>
       </w:r>
     </w:p>
     <w:p>
@@ -1554,7 +1756,33 @@
           <w:szCs w:val="24"/>
           <w:lang w:eastAsia="en-SG"/>
         </w:rPr>
-        <w:t>Bing, Mitchell and Atil meet on Sunday after Zoom Daily Scrum for mob programming</w:t>
+        <w:t xml:space="preserve">Bing, Mitchell and </w:t>
+      </w:r>
+      <w:proofErr w:type="spellStart"/>
+      <w:r>
+        <w:rPr>
+          <w:rFonts w:ascii="Lato" w:eastAsia="Times New Roman" w:hAnsi="Lato" w:cs="Lato"/>
+          <w:b/>
+          <w:bCs/>
+          <w:color w:val="2D3B45"/>
+          <w:sz w:val="24"/>
+          <w:szCs w:val="24"/>
+          <w:lang w:eastAsia="en-SG"/>
+        </w:rPr>
+        <w:t>Atil</w:t>
+      </w:r>
+      <w:proofErr w:type="spellEnd"/>
+      <w:r>
+        <w:rPr>
+          <w:rFonts w:ascii="Lato" w:eastAsia="Times New Roman" w:hAnsi="Lato" w:cs="Lato"/>
+          <w:b/>
+          <w:bCs/>
+          <w:color w:val="2D3B45"/>
+          <w:sz w:val="24"/>
+          <w:szCs w:val="24"/>
+          <w:lang w:eastAsia="en-SG"/>
+        </w:rPr>
+        <w:t xml:space="preserve"> meet on Sunday after Zoom Daily Scrum for mob programming</w:t>
       </w:r>
     </w:p>
     <w:p>
@@ -1588,17 +1816,31 @@
           <w:lang w:eastAsia="en-SG"/>
         </w:rPr>
       </w:pPr>
-      <w:r>
-        <w:rPr>
-          <w:rFonts w:ascii="Lato" w:eastAsia="Times New Roman" w:hAnsi="Lato" w:cs="Lato"/>
-          <w:b/>
-          <w:bCs/>
-          <w:color w:val="2D3B45"/>
-          <w:sz w:val="24"/>
-          <w:szCs w:val="24"/>
-          <w:lang w:eastAsia="en-SG"/>
-        </w:rPr>
-        <w:t>Taryar:</w:t>
+      <w:proofErr w:type="spellStart"/>
+      <w:r>
+        <w:rPr>
+          <w:rFonts w:ascii="Lato" w:eastAsia="Times New Roman" w:hAnsi="Lato" w:cs="Lato"/>
+          <w:b/>
+          <w:bCs/>
+          <w:color w:val="2D3B45"/>
+          <w:sz w:val="24"/>
+          <w:szCs w:val="24"/>
+          <w:lang w:eastAsia="en-SG"/>
+        </w:rPr>
+        <w:t>Taryar</w:t>
+      </w:r>
+      <w:proofErr w:type="spellEnd"/>
+      <w:r>
+        <w:rPr>
+          <w:rFonts w:ascii="Lato" w:eastAsia="Times New Roman" w:hAnsi="Lato" w:cs="Lato"/>
+          <w:b/>
+          <w:bCs/>
+          <w:color w:val="2D3B45"/>
+          <w:sz w:val="24"/>
+          <w:szCs w:val="24"/>
+          <w:lang w:eastAsia="en-SG"/>
+        </w:rPr>
+        <w:t>:</w:t>
       </w:r>
     </w:p>
     <w:p>
@@ -1981,9 +2223,9 @@
         <w:tblLook w:val="04A0" w:firstRow="1" w:lastRow="0" w:firstColumn="1" w:lastColumn="0" w:noHBand="0" w:noVBand="1"/>
       </w:tblPr>
       <w:tblGrid>
-        <w:gridCol w:w="8141"/>
-        <w:gridCol w:w="1174"/>
-        <w:gridCol w:w="965"/>
+        <w:gridCol w:w="8294"/>
+        <w:gridCol w:w="1088"/>
+        <w:gridCol w:w="898"/>
       </w:tblGrid>
       <w:tr>
         <w:trPr>
@@ -2839,7 +3081,73 @@
                 <w:szCs w:val="24"/>
                 <w:lang w:eastAsia="en-SG"/>
               </w:rPr>
-              <w:t>- Your sprint backlog, including both the user stories and developer tasks, is represented in a kanban board (1 point). The URL of the kanban board is documented in your README (1 point). Course staff can view the kanban board (1 point).</w:t>
+              <w:t xml:space="preserve">- Your sprint backlog, including both the user stories and developer tasks, is represented in a </w:t>
+            </w:r>
+            <w:proofErr w:type="spellStart"/>
+            <w:r>
+              <w:rPr>
+                <w:rFonts w:ascii="Lato" w:eastAsia="Times New Roman" w:hAnsi="Lato" w:cs="Lato"/>
+                <w:color w:val="2D3B45"/>
+                <w:sz w:val="24"/>
+                <w:szCs w:val="24"/>
+                <w:lang w:eastAsia="en-SG"/>
+              </w:rPr>
+              <w:t>kanban</w:t>
+            </w:r>
+            <w:proofErr w:type="spellEnd"/>
+            <w:r>
+              <w:rPr>
+                <w:rFonts w:ascii="Lato" w:eastAsia="Times New Roman" w:hAnsi="Lato" w:cs="Lato"/>
+                <w:color w:val="2D3B45"/>
+                <w:sz w:val="24"/>
+                <w:szCs w:val="24"/>
+                <w:lang w:eastAsia="en-SG"/>
+              </w:rPr>
+              <w:t xml:space="preserve"> board (1 point). The URL of the </w:t>
+            </w:r>
+            <w:proofErr w:type="spellStart"/>
+            <w:r>
+              <w:rPr>
+                <w:rFonts w:ascii="Lato" w:eastAsia="Times New Roman" w:hAnsi="Lato" w:cs="Lato"/>
+                <w:color w:val="2D3B45"/>
+                <w:sz w:val="24"/>
+                <w:szCs w:val="24"/>
+                <w:lang w:eastAsia="en-SG"/>
+              </w:rPr>
+              <w:t>kanban</w:t>
+            </w:r>
+            <w:proofErr w:type="spellEnd"/>
+            <w:r>
+              <w:rPr>
+                <w:rFonts w:ascii="Lato" w:eastAsia="Times New Roman" w:hAnsi="Lato" w:cs="Lato"/>
+                <w:color w:val="2D3B45"/>
+                <w:sz w:val="24"/>
+                <w:szCs w:val="24"/>
+                <w:lang w:eastAsia="en-SG"/>
+              </w:rPr>
+              <w:t xml:space="preserve"> board is documented in your README (1 point). Course staff can view the </w:t>
+            </w:r>
+            <w:proofErr w:type="spellStart"/>
+            <w:r>
+              <w:rPr>
+                <w:rFonts w:ascii="Lato" w:eastAsia="Times New Roman" w:hAnsi="Lato" w:cs="Lato"/>
+                <w:color w:val="2D3B45"/>
+                <w:sz w:val="24"/>
+                <w:szCs w:val="24"/>
+                <w:lang w:eastAsia="en-SG"/>
+              </w:rPr>
+              <w:t>kanban</w:t>
+            </w:r>
+            <w:proofErr w:type="spellEnd"/>
+            <w:r>
+              <w:rPr>
+                <w:rFonts w:ascii="Lato" w:eastAsia="Times New Roman" w:hAnsi="Lato" w:cs="Lato"/>
+                <w:color w:val="2D3B45"/>
+                <w:sz w:val="24"/>
+                <w:szCs w:val="24"/>
+                <w:lang w:eastAsia="en-SG"/>
+              </w:rPr>
+              <w:t xml:space="preserve"> board (1 point).</w:t>
             </w:r>
           </w:p>
         </w:tc>
@@ -2962,7 +3270,95 @@
                 <w:szCs w:val="24"/>
                 <w:lang w:eastAsia="en-SG"/>
               </w:rPr>
-              <w:t>- You have a sprint burndown chart. On the x-axis, you display time markers in units of 1 day. On the y-axis, you display story points remaining to get done. There is a linear curve descending from left to right; the leftmost point of the curve is number of story points in your sprint at sprint day 1; the rightmost point is 0 story points remaining on the last day of the sprint. The burndown chart, or the URL of the burndown chart, is document in your README. Course staff can view the burndown chart. (1 point for each sentence you complete)</w:t>
+              <w:t xml:space="preserve">- You have a sprint </w:t>
+            </w:r>
+            <w:proofErr w:type="spellStart"/>
+            <w:r>
+              <w:rPr>
+                <w:rFonts w:ascii="Lato" w:eastAsia="Times New Roman" w:hAnsi="Lato" w:cs="Lato"/>
+                <w:color w:val="2D3B45"/>
+                <w:sz w:val="24"/>
+                <w:szCs w:val="24"/>
+                <w:lang w:eastAsia="en-SG"/>
+              </w:rPr>
+              <w:t>burndown</w:t>
+            </w:r>
+            <w:proofErr w:type="spellEnd"/>
+            <w:r>
+              <w:rPr>
+                <w:rFonts w:ascii="Lato" w:eastAsia="Times New Roman" w:hAnsi="Lato" w:cs="Lato"/>
+                <w:color w:val="2D3B45"/>
+                <w:sz w:val="24"/>
+                <w:szCs w:val="24"/>
+                <w:lang w:eastAsia="en-SG"/>
+              </w:rPr>
+              <w:t xml:space="preserve"> chart. On the x-axis, you display time markers in units of 1 day. On the y-axis, you display story points remaining to get done. There is a linear curve descending from left to right; the leftmost point of the curve is number of story points in your sprint at sprint day 1; the rightmost point is 0 story points remaining on the last day of the sprint. The </w:t>
+            </w:r>
+            <w:proofErr w:type="spellStart"/>
+            <w:r>
+              <w:rPr>
+                <w:rFonts w:ascii="Lato" w:eastAsia="Times New Roman" w:hAnsi="Lato" w:cs="Lato"/>
+                <w:color w:val="2D3B45"/>
+                <w:sz w:val="24"/>
+                <w:szCs w:val="24"/>
+                <w:lang w:eastAsia="en-SG"/>
+              </w:rPr>
+              <w:t>burndown</w:t>
+            </w:r>
+            <w:proofErr w:type="spellEnd"/>
+            <w:r>
+              <w:rPr>
+                <w:rFonts w:ascii="Lato" w:eastAsia="Times New Roman" w:hAnsi="Lato" w:cs="Lato"/>
+                <w:color w:val="2D3B45"/>
+                <w:sz w:val="24"/>
+                <w:szCs w:val="24"/>
+                <w:lang w:eastAsia="en-SG"/>
+              </w:rPr>
+              <w:t xml:space="preserve"> chart, or the URL of the </w:t>
+            </w:r>
+            <w:proofErr w:type="spellStart"/>
+            <w:r>
+              <w:rPr>
+                <w:rFonts w:ascii="Lato" w:eastAsia="Times New Roman" w:hAnsi="Lato" w:cs="Lato"/>
+                <w:color w:val="2D3B45"/>
+                <w:sz w:val="24"/>
+                <w:szCs w:val="24"/>
+                <w:lang w:eastAsia="en-SG"/>
+              </w:rPr>
+              <w:t>burndown</w:t>
+            </w:r>
+            <w:proofErr w:type="spellEnd"/>
+            <w:r>
+              <w:rPr>
+                <w:rFonts w:ascii="Lato" w:eastAsia="Times New Roman" w:hAnsi="Lato" w:cs="Lato"/>
+                <w:color w:val="2D3B45"/>
+                <w:sz w:val="24"/>
+                <w:szCs w:val="24"/>
+                <w:lang w:eastAsia="en-SG"/>
+              </w:rPr>
+              <w:t xml:space="preserve"> chart, is document in your README. Course staff can view the </w:t>
+            </w:r>
+            <w:proofErr w:type="spellStart"/>
+            <w:r>
+              <w:rPr>
+                <w:rFonts w:ascii="Lato" w:eastAsia="Times New Roman" w:hAnsi="Lato" w:cs="Lato"/>
+                <w:color w:val="2D3B45"/>
+                <w:sz w:val="24"/>
+                <w:szCs w:val="24"/>
+                <w:lang w:eastAsia="en-SG"/>
+              </w:rPr>
+              <w:t>burndown</w:t>
+            </w:r>
+            <w:proofErr w:type="spellEnd"/>
+            <w:r>
+              <w:rPr>
+                <w:rFonts w:ascii="Lato" w:eastAsia="Times New Roman" w:hAnsi="Lato" w:cs="Lato"/>
+                <w:color w:val="2D3B45"/>
+                <w:sz w:val="24"/>
+                <w:szCs w:val="24"/>
+                <w:lang w:eastAsia="en-SG"/>
+              </w:rPr>
+              <w:t xml:space="preserve"> chart. (1 point for each sentence you complete)</w:t>
             </w:r>
           </w:p>
         </w:tc>
@@ -3597,7 +3993,29 @@
                 <w:szCs w:val="24"/>
                 <w:lang w:eastAsia="en-SG"/>
               </w:rPr>
-              <w:t>- Every day during the sprint, update your sprint task board and burndown chart. Provide evidence (URLs or images) in your README to show that you did this. (1 point for each time you updated your tracking indicators, up to a maximum of 2 points)</w:t>
+              <w:t xml:space="preserve">- Every day during the sprint, update your sprint task board and </w:t>
+            </w:r>
+            <w:proofErr w:type="spellStart"/>
+            <w:r>
+              <w:rPr>
+                <w:rFonts w:ascii="Lato" w:eastAsia="Times New Roman" w:hAnsi="Lato" w:cs="Lato"/>
+                <w:color w:val="2D3B45"/>
+                <w:sz w:val="24"/>
+                <w:szCs w:val="24"/>
+                <w:lang w:eastAsia="en-SG"/>
+              </w:rPr>
+              <w:t>burndown</w:t>
+            </w:r>
+            <w:proofErr w:type="spellEnd"/>
+            <w:r>
+              <w:rPr>
+                <w:rFonts w:ascii="Lato" w:eastAsia="Times New Roman" w:hAnsi="Lato" w:cs="Lato"/>
+                <w:color w:val="2D3B45"/>
+                <w:sz w:val="24"/>
+                <w:szCs w:val="24"/>
+                <w:lang w:eastAsia="en-SG"/>
+              </w:rPr>
+              <w:t xml:space="preserve"> chart. Provide evidence (URLs or images) in your README to show that you did this. (1 point for each time you updated your tracking indicators, up to a maximum of 2 points)</w:t>
             </w:r>
           </w:p>
         </w:tc>
@@ -4582,7 +5000,6 @@
                 <w:szCs w:val="24"/>
                 <w:lang w:eastAsia="en-SG"/>
               </w:rPr>
-              <w:lastRenderedPageBreak/>
               <w:t>Sprint Retrospective: Your team conducts a Sprint Retrospective. All team members participate in the sprint retrospective. As a team, you identify at least one helpful change to improve your effectiveness together. You make a concrete plan for making that change during the next sprint. (Provide evidence. 1 point for each sentence in this rubric element.)</w:t>
             </w:r>
           </w:p>
@@ -4691,7 +5108,7 @@
 </file>
 
 <file path=word/numbering.xml><?xml version="1.0" encoding="utf-8"?>
-<w:numbering xmlns:wpc="http://schemas.microsoft.com/office/word/2010/wordprocessingCanvas" xmlns:cx="http://schemas.microsoft.com/office/drawing/2014/chartex" xmlns:cx1="http://schemas.microsoft.com/office/drawing/2015/9/8/chartex" xmlns:cx2="http://schemas.microsoft.com/office/drawing/2015/10/21/chartex" xmlns:cx3="http://schemas.microsoft.com/office/drawing/2016/5/9/chartex" xmlns:cx4="http://schemas.microsoft.com/office/drawing/2016/5/10/chartex" xmlns:cx5="http://schemas.microsoft.com/office/drawing/2016/5/11/chartex" xmlns:cx6="http://schemas.microsoft.com/office/drawing/2016/5/12/chartex" xmlns:cx7="http://schemas.microsoft.com/office/drawing/2016/5/13/chartex" xmlns:cx8="http://schemas.microsoft.com/office/drawing/2016/5/14/chartex" xmlns:mc="http://schemas.openxmlformats.org/markup-compatibility/2006" xmlns:aink="http://schemas.microsoft.com/office/drawing/2016/ink" xmlns:am3d="http://schemas.microsoft.com/office/drawing/2017/model3d" xmlns:o="urn:schemas-microsoft-com:office:office" xmlns:r="http://schemas.openxmlformats.org/officeDocument/2006/relationships" xmlns:m="http://schemas.openxmlformats.org/officeDocument/2006/math" xmlns:v="urn:schemas-microsoft-com:vml" xmlns:wp14="http://schemas.microsoft.com/office/word/2010/wordprocessingDrawing" xmlns:wp="http://schemas.openxmlformats.org/drawingml/2006/wordprocessingDrawing" xmlns:w10="urn:schemas-microsoft-com:office:word" xmlns:w="http://schemas.openxmlformats.org/wordprocessingml/2006/main" xmlns:w14="http://schemas.microsoft.com/office/word/2010/wordml" xmlns:w15="http://schemas.microsoft.com/office/word/2012/wordml" xmlns:w16cex="http://schemas.microsoft.com/office/word/2018/wordml/cex" xmlns:w16cid="http://schemas.microsoft.com/office/word/2016/wordml/cid" xmlns:w16="http://schemas.microsoft.com/office/word/2018/wordml" xmlns:w16sdtdh="http://schemas.microsoft.com/office/word/2020/wordml/sdtdatahash" xmlns:w16se="http://schemas.microsoft.com/office/word/2015/wordml/symex" xmlns:wpg="http://schemas.microsoft.com/office/word/2010/wordprocessingGroup" xmlns:wpi="http://schemas.microsoft.com/office/word/2010/wordprocessingInk" xmlns:wne="http://schemas.microsoft.com/office/word/2006/wordml" xmlns:wps="http://schemas.microsoft.com/office/word/2010/wordprocessingShape" mc:Ignorable="w14 w15 w16se w16cid w16 w16cex w16sdtdh wp14">
+<w:numbering xmlns:wpc="http://schemas.microsoft.com/office/word/2010/wordprocessingCanvas" xmlns:cx="http://schemas.microsoft.com/office/drawing/2014/chartex" xmlns:cx1="http://schemas.microsoft.com/office/drawing/2015/9/8/chartex" xmlns:mc="http://schemas.openxmlformats.org/markup-compatibility/2006" xmlns:o="urn:schemas-microsoft-com:office:office" xmlns:r="http://schemas.openxmlformats.org/officeDocument/2006/relationships" xmlns:m="http://schemas.openxmlformats.org/officeDocument/2006/math" xmlns:v="urn:schemas-microsoft-com:vml" xmlns:wp14="http://schemas.microsoft.com/office/word/2010/wordprocessingDrawing" xmlns:wp="http://schemas.openxmlformats.org/drawingml/2006/wordprocessingDrawing" xmlns:w10="urn:schemas-microsoft-com:office:word" xmlns:w="http://schemas.openxmlformats.org/wordprocessingml/2006/main" xmlns:w14="http://schemas.microsoft.com/office/word/2010/wordml" xmlns:w15="http://schemas.microsoft.com/office/word/2012/wordml" xmlns:w16se="http://schemas.microsoft.com/office/word/2015/wordml/symex" xmlns:wpg="http://schemas.microsoft.com/office/word/2010/wordprocessingGroup" xmlns:wpi="http://schemas.microsoft.com/office/word/2010/wordprocessingInk" xmlns:wne="http://schemas.microsoft.com/office/word/2006/wordml" xmlns:wps="http://schemas.microsoft.com/office/word/2010/wordprocessingShape" mc:Ignorable="w14 w15 w16se wp14">
   <w:abstractNum w:abstractNumId="0" w15:restartNumberingAfterBreak="0">
     <w:nsid w:val="028D778F"/>
     <w:multiLevelType w:val="hybridMultilevel"/>
@@ -5555,7 +5972,7 @@
 </file>
 
 <file path=word/styles.xml><?xml version="1.0" encoding="utf-8"?>
-<w:styles xmlns:mc="http://schemas.openxmlformats.org/markup-compatibility/2006" xmlns:r="http://schemas.openxmlformats.org/officeDocument/2006/relationships" xmlns:w="http://schemas.openxmlformats.org/wordprocessingml/2006/main" xmlns:w14="http://schemas.microsoft.com/office/word/2010/wordml" xmlns:w15="http://schemas.microsoft.com/office/word/2012/wordml" xmlns:w16cex="http://schemas.microsoft.com/office/word/2018/wordml/cex" xmlns:w16cid="http://schemas.microsoft.com/office/word/2016/wordml/cid" xmlns:w16="http://schemas.microsoft.com/office/word/2018/wordml" xmlns:w16sdtdh="http://schemas.microsoft.com/office/word/2020/wordml/sdtdatahash" xmlns:w16se="http://schemas.microsoft.com/office/word/2015/wordml/symex" mc:Ignorable="w14 w15 w16se w16cid w16 w16cex w16sdtdh">
+<w:styles xmlns:mc="http://schemas.openxmlformats.org/markup-compatibility/2006" xmlns:r="http://schemas.openxmlformats.org/officeDocument/2006/relationships" xmlns:w="http://schemas.openxmlformats.org/wordprocessingml/2006/main" xmlns:w14="http://schemas.microsoft.com/office/word/2010/wordml" xmlns:w15="http://schemas.microsoft.com/office/word/2012/wordml" xmlns:w16se="http://schemas.microsoft.com/office/word/2015/wordml/symex" mc:Ignorable="w14 w15 w16se">
   <w:docDefaults>
     <w:rPrDefault>
       <w:rPr>
@@ -5571,7 +5988,7 @@
       </w:pPr>
     </w:pPrDefault>
   </w:docDefaults>
-  <w:latentStyles w:defLockedState="0" w:defUIPriority="99" w:defSemiHidden="0" w:defUnhideWhenUsed="0" w:defQFormat="0" w:count="376">
+  <w:latentStyles w:defLockedState="0" w:defUIPriority="99" w:defSemiHidden="0" w:defUnhideWhenUsed="0" w:defQFormat="0" w:count="371">
     <w:lsdException w:name="Normal" w:uiPriority="0" w:qFormat="1"/>
     <w:lsdException w:name="heading 1" w:uiPriority="9" w:qFormat="1"/>
     <w:lsdException w:name="heading 2" w:semiHidden="1" w:uiPriority="9" w:unhideWhenUsed="1" w:qFormat="1"/>
@@ -5943,11 +6360,6 @@
     <w:lsdException w:name="List Table 5 Dark Accent 6" w:uiPriority="50"/>
     <w:lsdException w:name="List Table 6 Colorful Accent 6" w:uiPriority="51"/>
     <w:lsdException w:name="List Table 7 Colorful Accent 6" w:uiPriority="52"/>
-    <w:lsdException w:name="Mention" w:semiHidden="1" w:unhideWhenUsed="1"/>
-    <w:lsdException w:name="Smart Hyperlink" w:semiHidden="1" w:unhideWhenUsed="1"/>
-    <w:lsdException w:name="Hashtag" w:semiHidden="1" w:unhideWhenUsed="1"/>
-    <w:lsdException w:name="Unresolved Mention" w:semiHidden="1" w:unhideWhenUsed="1"/>
-    <w:lsdException w:name="Smart Link" w:semiHidden="1" w:unhideWhenUsed="1"/>
   </w:latentStyles>
   <w:style w:type="paragraph" w:default="1" w:styleId="Normal">
     <w:name w:val="Normal"/>
@@ -6016,7 +6428,7 @@
       <w:u w:val="single"/>
     </w:rPr>
   </w:style>
-  <w:style w:type="character" w:styleId="UnresolvedMention">
+  <w:style w:type="character" w:customStyle="1" w:styleId="UnresolvedMention">
     <w:name w:val="Unresolved Mention"/>
     <w:basedOn w:val="DefaultParagraphFont"/>
     <w:uiPriority w:val="99"/>

</xml_diff>